<commit_message>
DetectionCamera_Yolo Detector_Web Can Texture可连接硬件摄像头
</commit_message>
<xml_diff>
--- a/文档资料/ML-Agents 训练监控.docx
+++ b/文档资料/ML-Agents 训练监控.docx
@@ -548,9 +548,21 @@
                 <w:lang w:val="en-US" w:eastAsia="zh-CN"/>
               </w:rPr>
             </w:pPr>
+            <w:bookmarkStart w:id="0" w:name="_GoBack"/>
             <w:r>
-              <w:t>mlagents-learn "trainer_config.yaml" --run-id=PPUV_YOLOv8_Train --results-dir=results</w:t>
+              <w:t>mlagents-learn "trainer_config.yaml" --run-id=PPUV_YOLOv8_Train</w:t>
             </w:r>
+            <w:r>
+              <w:rPr>
+                <w:rFonts w:hint="eastAsia"/>
+                <w:lang w:val="en-US" w:eastAsia="zh-CN"/>
+              </w:rPr>
+              <w:t>4</w:t>
+            </w:r>
+            <w:r>
+              <w:t xml:space="preserve"> --results-dir=results</w:t>
+            </w:r>
+            <w:bookmarkEnd w:id="0"/>
             <w:r>
               <w:rPr>
                 <w:rFonts w:hint="eastAsia"/>

</xml_diff>